<commit_message>
include abstract and minor tweaks
</commit_message>
<xml_diff>
--- a/fully3d_template.docx
+++ b/fully3d_template.docx
@@ -208,6 +208,68 @@
     <w:p>
       <w:pPr>
         <w:pStyle w:val="Heading1"/>
+        <w:ind w:left="0" w:firstLine="0"/>
+        <w:rPr>
+          <w:lang w:val="en-US"/>
+        </w:rPr>
+      </w:pPr>
+      <w:r>
+        <w:rPr>
+          <w:lang w:val="en-US"/>
+        </w:rPr>
+        <w:t>Abstract</w:t>
+      </w:r>
+    </w:p>
+    <w:p>
+      <w:pPr>
+        <w:rPr>
+          <w:lang w:val="en-US"/>
+        </w:rPr>
+      </w:pPr>
+    </w:p>
+    <w:p>
+      <w:pPr>
+        <w:rPr>
+          <w:b/>
+          <w:sz w:val="18"/>
+          <w:szCs w:val="18"/>
+          <w:lang w:val="en-US"/>
+        </w:rPr>
+      </w:pPr>
+      <w:r>
+        <w:rPr>
+          <w:b/>
+          <w:sz w:val="18"/>
+          <w:szCs w:val="18"/>
+          <w:lang w:val="en-US"/>
+        </w:rPr>
+        <w:t>Add your abstract here</w:t>
+      </w:r>
+      <w:r>
+        <w:rPr>
+          <w:b/>
+          <w:sz w:val="18"/>
+          <w:szCs w:val="18"/>
+          <w:lang w:val="en-US"/>
+        </w:rPr>
+        <w:t>. This abstract can be slightly longer than the very short 150 words abstract that you have to enter in the submission system and that is used for the program.</w:t>
+      </w:r>
+      <w:bookmarkStart w:id="0" w:name="_GoBack"/>
+      <w:bookmarkEnd w:id="0"/>
+      <w:r>
+        <w:rPr>
+          <w:b/>
+          <w:sz w:val="18"/>
+          <w:szCs w:val="18"/>
+          <w:lang w:val="en-US"/>
+        </w:rPr>
+        <w:t xml:space="preserve"> </w:t>
+      </w:r>
+    </w:p>
+    <w:p>
+      <w:pPr>
+        <w:pStyle w:val="Heading1"/>
+        <w:ind w:left="0" w:firstLine="0"/>
         <w:rPr>
           <w:lang w:val="en-US"/>
         </w:rPr>
@@ -229,14 +291,18 @@
     <w:p>
       <w:pPr>
         <w:rPr>
-          <w:lang w:val="en-US" w:eastAsia="en-US"/>
-        </w:rPr>
-      </w:pPr>
-      <w:r>
-        <w:rPr>
-          <w:lang w:val="en-US" w:eastAsia="en-US"/>
-        </w:rPr>
-        <w:t>Things to keep in mind</w:t>
+          <w:b/>
+          <w:color w:val="FF0000"/>
+          <w:lang w:val="en-US" w:eastAsia="en-US"/>
+        </w:rPr>
+      </w:pPr>
+      <w:r>
+        <w:rPr>
+          <w:b/>
+          <w:color w:val="FF0000"/>
+          <w:lang w:val="en-US" w:eastAsia="en-US"/>
+        </w:rPr>
+        <w:t>Submission rules</w:t>
       </w:r>
     </w:p>
     <w:p>
@@ -429,18 +495,21 @@
       <w:r>
         <w:rPr>
           <w:noProof/>
+          <w:lang w:val="en-US"/>
         </w:rPr>
         <w:t>Nunc viverra</w:t>
       </w:r>
       <w:r>
         <w:rPr>
           <w:noProof/>
+          <w:lang w:val="en-US"/>
         </w:rPr>
         <w:t xml:space="preserve"> </w:t>
       </w:r>
       <w:r>
         <w:rPr>
           <w:noProof/>
+          <w:lang w:val="en-US"/>
         </w:rPr>
         <w:t xml:space="preserve">imperdiet enim. Fusce est. </w:t>
       </w:r>
@@ -543,6 +612,63 @@
           <w:noProof/>
           <w:lang w:val="en-US"/>
         </w:rPr>
+        <w:t xml:space="preserve">Aenean nec lorem. In porttitor. Donec laoreet nonummy augue. Suspendisse dui purus, scelerisque at, vulputate </w:t>
+      </w:r>
+      <w:r>
+        <w:rPr>
+          <w:noProof/>
+          <w:lang w:val="en-US"/>
+        </w:rPr>
+        <w:t>vitae, pretium mattis, nunc. Mauris eget neque at sem venenatis eleifend. Ut nonummy.</w:t>
+      </w:r>
+    </w:p>
+    <w:p>
+      <w:pPr>
+        <w:rPr>
+          <w:lang w:val="en-US"/>
+        </w:rPr>
+      </w:pPr>
+    </w:p>
+    <w:p>
+      <w:pPr>
+        <w:rPr>
+          <w:noProof/>
+          <w:lang w:val="en-US"/>
+        </w:rPr>
+      </w:pPr>
+      <w:r>
+        <w:rPr>
+          <w:noProof/>
+          <w:lang w:val="en-US"/>
+        </w:rPr>
+        <w:t xml:space="preserve">Lorem ipsum dolor sit amet, consectetuer adipiscing elit. Maecenas porttitor congue massa. Fusce posuere, magna sed pulvinar ultricies, purus lectus malesuada libero, sit amet commodo magna eros quis urna. </w:t>
+      </w:r>
+      <w:r>
+        <w:rPr>
+          <w:noProof/>
+          <w:lang w:val="en-US"/>
+        </w:rPr>
+        <w:t xml:space="preserve">Nunc viverra imperdiet enim. Fusce est. </w:t>
+      </w:r>
+      <w:r>
+        <w:rPr>
+          <w:noProof/>
+          <w:lang w:val="en-US"/>
+        </w:rPr>
+        <w:t>Vivamus a tellus. Pellentesque habitant morbi tristique senectus et netus et malesuada fames ac turpis egestas. Proin pharetra nonummy pede. Mauris et orci.</w:t>
+      </w:r>
+    </w:p>
+    <w:p>
+      <w:pPr>
+        <w:rPr>
+          <w:lang w:val="en-US"/>
+        </w:rPr>
+      </w:pPr>
+      <w:r>
+        <w:rPr>
+          <w:noProof/>
+          <w:lang w:val="en-US"/>
+        </w:rPr>
         <w:t>Aenean nec lorem. In porttitor. Donec laoreet nonummy augue. Suspendisse dui purus, scelerisque at, vulputate vitae, pretium mattis, nunc. Mauris eget neque at sem venenatis eleifend. Ut nonummy.</w:t>
       </w:r>
     </w:p>
@@ -565,14 +691,7 @@
           <w:noProof/>
           <w:lang w:val="en-US"/>
         </w:rPr>
-        <w:t xml:space="preserve">Lorem ipsum dolor sit amet, consectetuer adipiscing elit. Maecenas porttitor congue massa. Fusce posuere, magna sed pulvinar ultricies, purus lectus malesuada libero, sit </w:t>
-      </w:r>
-      <w:r>
-        <w:rPr>
-          <w:noProof/>
-          <w:lang w:val="en-US"/>
-        </w:rPr>
-        <w:t xml:space="preserve">amet commodo magna eros quis urna. </w:t>
+        <w:t xml:space="preserve">Lorem ipsum dolor sit amet, consectetuer adipiscing elit. Maecenas porttitor congue massa. Fusce posuere, magna sed pulvinar ultricies, purus lectus malesuada libero, sit amet commodo magna eros quis urna. </w:t>
       </w:r>
       <w:r>
         <w:rPr>
@@ -612,6 +731,27 @@
     </w:p>
     <w:p>
       <w:pPr>
+        <w:pStyle w:val="Heading1"/>
+        <w:rPr>
+          <w:lang w:val="en-US"/>
+        </w:rPr>
+      </w:pPr>
+      <w:r>
+        <w:rPr>
+          <w:lang w:val="en-US"/>
+        </w:rPr>
+        <w:t>3 Results</w:t>
+      </w:r>
+    </w:p>
+    <w:p>
+      <w:pPr>
+        <w:rPr>
+          <w:lang w:val="en-US"/>
+        </w:rPr>
+      </w:pPr>
+    </w:p>
+    <w:p>
+      <w:pPr>
         <w:rPr>
           <w:noProof/>
           <w:lang w:val="en-US"/>
@@ -662,13 +802,66 @@
     </w:p>
     <w:p>
       <w:pPr>
+        <w:rPr>
+          <w:noProof/>
+          <w:lang w:val="en-US"/>
+        </w:rPr>
+      </w:pPr>
+      <w:r>
+        <w:rPr>
+          <w:noProof/>
+          <w:lang w:val="en-US"/>
+        </w:rPr>
+        <w:lastRenderedPageBreak/>
+        <w:t xml:space="preserve">Lorem ipsum dolor sit amet, consectetuer adipiscing elit. Maecenas porttitor congue massa. Fusce posuere, magna sed pulvinar ultricies, purus lectus malesuada libero, sit amet commodo magna eros quis urna. </w:t>
+      </w:r>
+      <w:r>
+        <w:rPr>
+          <w:noProof/>
+          <w:lang w:val="en-US"/>
+        </w:rPr>
+        <w:t xml:space="preserve">Nunc viverra imperdiet enim. Fusce est. </w:t>
+      </w:r>
+      <w:r>
+        <w:rPr>
+          <w:noProof/>
+          <w:lang w:val="en-US"/>
+        </w:rPr>
+        <w:t>Vivamus a tellus. Pellentesque habitant morbi tristique senectus et netus et malesuada fames ac turpis egestas. Proin pharetra nonummy pede. Mauris et orci.</w:t>
+      </w:r>
+    </w:p>
+    <w:p>
+      <w:pPr>
+        <w:rPr>
+          <w:lang w:val="en-US"/>
+        </w:rPr>
+      </w:pPr>
+      <w:r>
+        <w:rPr>
+          <w:noProof/>
+          <w:lang w:val="en-US"/>
+        </w:rPr>
+        <w:t>Aenean nec lorem. In porttitor. Donec laoreet nonummy augue. Suspendisse dui purus, scelerisque at, vulputate vitae, pretium mattis, nunc. Mauris eget neque at sem venenatis eleifend. Ut nonummy.</w:t>
+      </w:r>
+    </w:p>
+    <w:p>
+      <w:pPr>
+        <w:rPr>
+          <w:lang w:val="en-US"/>
+        </w:rPr>
+      </w:pPr>
+    </w:p>
+    <w:p>
+      <w:pPr>
         <w:pStyle w:val="Heading1"/>
         <w:rPr>
-          <w:lang w:val="en-US"/>
-        </w:rPr>
-      </w:pPr>
-      <w:r>
-        <w:rPr>
+          <w:noProof/>
+          <w:lang w:val="en-US"/>
+        </w:rPr>
+      </w:pPr>
+      <w:r>
+        <w:rPr>
+          <w:noProof/>
           <w:lang w:val="en-US"/>
         </w:rPr>
         <w:t>3 Results</w:t>
@@ -733,6 +926,27 @@
     </w:p>
     <w:p>
       <w:pPr>
+        <w:pStyle w:val="Heading1"/>
+        <w:rPr>
+          <w:lang w:val="en-US"/>
+        </w:rPr>
+      </w:pPr>
+      <w:r>
+        <w:rPr>
+          <w:lang w:val="en-US"/>
+        </w:rPr>
+        <w:t>4 Discussion</w:t>
+      </w:r>
+    </w:p>
+    <w:p>
+      <w:pPr>
+        <w:rPr>
+          <w:lang w:val="en-US"/>
+        </w:rPr>
+      </w:pPr>
+    </w:p>
+    <w:p>
+      <w:pPr>
         <w:rPr>
           <w:noProof/>
           <w:lang w:val="en-US"/>
@@ -757,29 +971,13 @@
           <w:noProof/>
           <w:lang w:val="en-US"/>
         </w:rPr>
-        <w:t xml:space="preserve">Vivamus a tellus. Pellentesque habitant morbi tristique senectus et netus et malesuada </w:t>
-      </w:r>
-      <w:r>
-        <w:rPr>
-          <w:noProof/>
-          <w:lang w:val="en-US"/>
-        </w:rPr>
-        <w:lastRenderedPageBreak/>
-        <w:t>fames ac turpis eg</w:t>
-      </w:r>
-      <w:bookmarkStart w:id="0" w:name="_GoBack"/>
-      <w:bookmarkEnd w:id="0"/>
-      <w:r>
-        <w:rPr>
-          <w:noProof/>
-          <w:lang w:val="en-US"/>
-        </w:rPr>
-        <w:t>estas. Proin pharetra nonummy pede. Mauris et orci.</w:t>
-      </w:r>
-    </w:p>
-    <w:p>
-      <w:pPr>
-        <w:rPr>
+        <w:t>Vivamus a tellus. Pellentesque habitant morbi tristique senectus et netus et malesuada fames ac turpis egestas. Proin pharetra nonummy pede. Mauris et orci.</w:t>
+      </w:r>
+    </w:p>
+    <w:p>
+      <w:pPr>
+        <w:rPr>
+          <w:noProof/>
           <w:lang w:val="en-US"/>
         </w:rPr>
       </w:pPr>
@@ -794,29 +992,7 @@
     <w:p>
       <w:pPr>
         <w:rPr>
-          <w:lang w:val="en-US"/>
-        </w:rPr>
-      </w:pPr>
-    </w:p>
-    <w:p>
-      <w:pPr>
-        <w:pStyle w:val="Heading1"/>
-        <w:rPr>
-          <w:noProof/>
-          <w:lang w:val="en-US"/>
-        </w:rPr>
-      </w:pPr>
-      <w:r>
-        <w:rPr>
-          <w:noProof/>
-          <w:lang w:val="en-US"/>
-        </w:rPr>
-        <w:t>3 Results</w:t>
-      </w:r>
-    </w:p>
-    <w:p>
-      <w:pPr>
-        <w:rPr>
+          <w:noProof/>
           <w:lang w:val="en-US"/>
         </w:rPr>
       </w:pPr>
@@ -861,33 +1037,20 @@
           <w:noProof/>
           <w:lang w:val="en-US"/>
         </w:rPr>
-        <w:t>Aenean nec lorem. In porttitor. Donec laoreet nonummy augue. Suspendisse dui purus, scelerisque at, vulputate vitae, pretium mattis, nunc. Mauris eget neque at sem venenatis eleifend. Ut nonummy.</w:t>
-      </w:r>
-    </w:p>
-    <w:p>
-      <w:pPr>
-        <w:rPr>
-          <w:lang w:val="en-US"/>
-        </w:rPr>
-      </w:pPr>
-    </w:p>
-    <w:p>
-      <w:pPr>
-        <w:pStyle w:val="Heading1"/>
-        <w:rPr>
-          <w:lang w:val="en-US"/>
-        </w:rPr>
-      </w:pPr>
-      <w:r>
-        <w:rPr>
-          <w:lang w:val="en-US"/>
-        </w:rPr>
-        <w:t>4 Discussion</w:t>
-      </w:r>
-    </w:p>
-    <w:p>
-      <w:pPr>
-        <w:rPr>
+        <w:t xml:space="preserve">Aenean nec lorem. In porttitor. Donec laoreet nonummy augue. Suspendisse dui purus, scelerisque at, vulputate </w:t>
+      </w:r>
+      <w:r>
+        <w:rPr>
+          <w:noProof/>
+          <w:lang w:val="en-US"/>
+        </w:rPr>
+        <w:t>vitae, pretium mattis, nunc. Mauris eget neque at sem venenatis eleifend. Ut nonummy.</w:t>
+      </w:r>
+    </w:p>
+    <w:p>
+      <w:pPr>
+        <w:rPr>
+          <w:noProof/>
           <w:lang w:val="en-US"/>
         </w:rPr>
       </w:pPr>
@@ -905,116 +1068,6 @@
           <w:lang w:val="en-US"/>
         </w:rPr>
         <w:t xml:space="preserve">Lorem ipsum dolor sit amet, consectetuer adipiscing elit. Maecenas porttitor congue massa. Fusce posuere, magna sed pulvinar ultricies, purus lectus malesuada libero, sit amet commodo magna eros quis urna. </w:t>
-      </w:r>
-      <w:r>
-        <w:rPr>
-          <w:noProof/>
-          <w:lang w:val="en-US"/>
-        </w:rPr>
-        <w:t xml:space="preserve">Nunc viverra imperdiet enim. Fusce est. </w:t>
-      </w:r>
-      <w:r>
-        <w:rPr>
-          <w:noProof/>
-          <w:lang w:val="en-US"/>
-        </w:rPr>
-        <w:t>Vivamus a tellus. Pellentesque habitant morbi tristique senectus et netus et malesuada fames ac turpis egestas. Proin pharetra nonummy pede. Mauris et orci.</w:t>
-      </w:r>
-    </w:p>
-    <w:p>
-      <w:pPr>
-        <w:rPr>
-          <w:noProof/>
-          <w:lang w:val="en-US"/>
-        </w:rPr>
-      </w:pPr>
-      <w:r>
-        <w:rPr>
-          <w:noProof/>
-          <w:lang w:val="en-US"/>
-        </w:rPr>
-        <w:t>Aenean nec lorem. In porttitor. Donec laoreet nonummy augue. Suspendisse dui purus, scelerisque at, vulputate vitae, pretium mattis, nunc. Mauris eget neque at sem venenatis eleifend. Ut nonummy.</w:t>
-      </w:r>
-    </w:p>
-    <w:p>
-      <w:pPr>
-        <w:rPr>
-          <w:noProof/>
-          <w:lang w:val="en-US"/>
-        </w:rPr>
-      </w:pPr>
-    </w:p>
-    <w:p>
-      <w:pPr>
-        <w:rPr>
-          <w:noProof/>
-          <w:lang w:val="en-US"/>
-        </w:rPr>
-      </w:pPr>
-      <w:r>
-        <w:rPr>
-          <w:noProof/>
-          <w:lang w:val="en-US"/>
-        </w:rPr>
-        <w:t xml:space="preserve">Lorem ipsum dolor sit amet, consectetuer adipiscing elit. Maecenas porttitor congue massa. Fusce posuere, magna sed pulvinar ultricies, purus lectus malesuada libero, sit amet commodo magna eros quis urna. </w:t>
-      </w:r>
-      <w:r>
-        <w:rPr>
-          <w:noProof/>
-          <w:lang w:val="en-US"/>
-        </w:rPr>
-        <w:t xml:space="preserve">Nunc viverra imperdiet enim. Fusce est. </w:t>
-      </w:r>
-      <w:r>
-        <w:rPr>
-          <w:noProof/>
-          <w:lang w:val="en-US"/>
-        </w:rPr>
-        <w:t>Vivamus a tellus. Pellentesque habitant morbi tristique senectus et netus et malesuada fames ac turpis egestas. Proin pharetra nonummy pede. Mauris et orci.</w:t>
-      </w:r>
-    </w:p>
-    <w:p>
-      <w:pPr>
-        <w:rPr>
-          <w:lang w:val="en-US"/>
-        </w:rPr>
-      </w:pPr>
-      <w:r>
-        <w:rPr>
-          <w:noProof/>
-          <w:lang w:val="en-US"/>
-        </w:rPr>
-        <w:t>Aenean nec lorem. In porttitor. Donec laoreet nonummy augue. Suspendisse dui purus, scelerisque at, vulputate vitae, pretium mattis, nunc. Mauris eget neque at sem venenatis eleifend. Ut nonummy.</w:t>
-      </w:r>
-    </w:p>
-    <w:p>
-      <w:pPr>
-        <w:rPr>
-          <w:noProof/>
-          <w:lang w:val="en-US"/>
-        </w:rPr>
-      </w:pPr>
-    </w:p>
-    <w:p>
-      <w:pPr>
-        <w:rPr>
-          <w:noProof/>
-          <w:lang w:val="en-US"/>
-        </w:rPr>
-      </w:pPr>
-      <w:r>
-        <w:rPr>
-          <w:noProof/>
-          <w:lang w:val="en-US"/>
-        </w:rPr>
-        <w:t xml:space="preserve">Lorem ipsum dolor sit amet, consectetuer adipiscing elit. Maecenas porttitor congue massa. Fusce posuere, magna sed pulvinar ultricies, purus lectus malesuada libero, sit </w:t>
-      </w:r>
-      <w:r>
-        <w:rPr>
-          <w:noProof/>
-          <w:lang w:val="en-US"/>
-        </w:rPr>
-        <w:t xml:space="preserve">amet commodo magna eros quis urna. </w:t>
       </w:r>
       <w:r>
         <w:rPr>

</xml_diff>

<commit_message>
correct typo in word template + highlight submission rules
</commit_message>
<xml_diff>
--- a/fully3d_template.docx
+++ b/fully3d_template.docx
@@ -252,10 +252,9 @@
           <w:szCs w:val="18"/>
           <w:lang w:val="en-US"/>
         </w:rPr>
-        <w:t>. This abstract can be slightly longer than the very short 150 words abstract that you have to enter in the submission system and that is used for the program.</w:t>
+        <w:t xml:space="preserve">. This abstract can be slightly longer than the very short 150 words abstract that you have to enter in the </w:t>
       </w:r>
       <w:bookmarkStart w:id="0" w:name="_GoBack"/>
-      <w:bookmarkEnd w:id="0"/>
       <w:r>
         <w:rPr>
           <w:b/>
@@ -263,9 +262,10 @@
           <w:szCs w:val="18"/>
           <w:lang w:val="en-US"/>
         </w:rPr>
-        <w:t xml:space="preserve"> </w:t>
-      </w:r>
-    </w:p>
+        <w:t xml:space="preserve">submission system and that is used for the program. </w:t>
+      </w:r>
+    </w:p>
+    <w:bookmarkEnd w:id="0"/>
     <w:p>
       <w:pPr>
         <w:pStyle w:val="Heading1"/>
@@ -313,11 +313,13 @@
           <w:numId w:val="2"/>
         </w:numPr>
         <w:rPr>
-          <w:lang w:val="en-US" w:eastAsia="en-US"/>
-        </w:rPr>
-      </w:pPr>
-      <w:r>
-        <w:rPr>
+          <w:color w:val="FF0000"/>
+          <w:lang w:val="en-US" w:eastAsia="en-US"/>
+        </w:rPr>
+      </w:pPr>
+      <w:r>
+        <w:rPr>
+          <w:color w:val="FF0000"/>
           <w:lang w:val="en-US" w:eastAsia="en-US"/>
         </w:rPr>
         <w:t>submission only in pdf format</w:t>
@@ -331,25 +333,27 @@
           <w:numId w:val="2"/>
         </w:numPr>
         <w:rPr>
-          <w:lang w:val="en-US" w:eastAsia="en-US"/>
-        </w:rPr>
-      </w:pPr>
-      <w:r>
-        <w:rPr>
-          <w:lang w:val="en-US" w:eastAsia="en-US"/>
-        </w:rPr>
-        <w:t xml:space="preserve">two </w:t>
-      </w:r>
-      <w:proofErr w:type="spellStart"/>
-      <w:r>
-        <w:rPr>
-          <w:lang w:val="en-US" w:eastAsia="en-US"/>
-        </w:rPr>
-        <w:t>colum</w:t>
-      </w:r>
-      <w:proofErr w:type="spellEnd"/>
-      <w:r>
-        <w:rPr>
+          <w:color w:val="FF0000"/>
+          <w:lang w:val="en-US" w:eastAsia="en-US"/>
+        </w:rPr>
+      </w:pPr>
+      <w:r>
+        <w:rPr>
+          <w:color w:val="FF0000"/>
+          <w:lang w:val="en-US" w:eastAsia="en-US"/>
+        </w:rPr>
+        <w:t>two colum</w:t>
+      </w:r>
+      <w:r>
+        <w:rPr>
+          <w:color w:val="FF0000"/>
+          <w:lang w:val="en-US" w:eastAsia="en-US"/>
+        </w:rPr>
+        <w:t>n</w:t>
+      </w:r>
+      <w:r>
+        <w:rPr>
+          <w:color w:val="FF0000"/>
           <w:lang w:val="en-US" w:eastAsia="en-US"/>
         </w:rPr>
         <w:t xml:space="preserve"> format with font size 11</w:t>
@@ -363,14 +367,44 @@
           <w:numId w:val="2"/>
         </w:numPr>
         <w:rPr>
-          <w:lang w:val="en-US" w:eastAsia="en-US"/>
-        </w:rPr>
-      </w:pPr>
-      <w:r>
-        <w:rPr>
+          <w:color w:val="FF0000"/>
+          <w:lang w:val="en-US" w:eastAsia="en-US"/>
+        </w:rPr>
+      </w:pPr>
+      <w:r>
+        <w:rPr>
+          <w:color w:val="FF0000"/>
           <w:lang w:val="en-US" w:eastAsia="en-US"/>
         </w:rPr>
         <w:t>maximum 4 pages</w:t>
+      </w:r>
+      <w:r>
+        <w:rPr>
+          <w:color w:val="FF0000"/>
+          <w:lang w:val="en-US" w:eastAsia="en-US"/>
+        </w:rPr>
+        <w:t xml:space="preserve"> </w:t>
+      </w:r>
+      <w:r>
+        <w:rPr>
+          <w:color w:val="FF0000"/>
+          <w:lang w:val="en-US" w:eastAsia="en-US"/>
+        </w:rPr>
+        <w:t>including everything (strict</w:t>
+      </w:r>
+      <w:r>
+        <w:rPr>
+          <w:color w:val="FF0000"/>
+          <w:lang w:val="en-US" w:eastAsia="en-US"/>
+        </w:rPr>
+        <w:t xml:space="preserve"> </w:t>
+      </w:r>
+      <w:r>
+        <w:rPr>
+          <w:color w:val="FF0000"/>
+          <w:lang w:val="en-US" w:eastAsia="en-US"/>
+        </w:rPr>
+        <w:t>limit)</w:t>
       </w:r>
     </w:p>
     <w:p>
@@ -381,59 +415,69 @@
           <w:numId w:val="2"/>
         </w:numPr>
         <w:rPr>
-          <w:lang w:val="en-US" w:eastAsia="en-US"/>
-        </w:rPr>
-      </w:pPr>
-      <w:r>
-        <w:rPr>
+          <w:color w:val="FF0000"/>
+          <w:lang w:val="en-US" w:eastAsia="en-US"/>
+        </w:rPr>
+      </w:pPr>
+      <w:r>
+        <w:rPr>
+          <w:color w:val="FF0000"/>
           <w:lang w:val="en-US" w:eastAsia="en-US"/>
         </w:rPr>
         <w:t>in addition: prepare short abstract (max 150 words) to</w:t>
       </w:r>
       <w:r>
         <w:rPr>
+          <w:color w:val="FF0000"/>
           <w:lang w:val="en-US" w:eastAsia="en-US"/>
         </w:rPr>
         <w:t xml:space="preserve"> </w:t>
       </w:r>
       <w:r>
         <w:rPr>
+          <w:color w:val="FF0000"/>
           <w:lang w:val="en-US" w:eastAsia="en-US"/>
         </w:rPr>
         <w:t>be entered in online submission system! This will be</w:t>
       </w:r>
       <w:r>
         <w:rPr>
+          <w:color w:val="FF0000"/>
           <w:lang w:val="en-US" w:eastAsia="en-US"/>
         </w:rPr>
         <w:t xml:space="preserve"> </w:t>
       </w:r>
       <w:r>
         <w:rPr>
+          <w:color w:val="FF0000"/>
           <w:lang w:val="en-US" w:eastAsia="en-US"/>
         </w:rPr>
         <w:t>used for the program and will not be part of the pdf!</w:t>
       </w:r>
       <w:r>
         <w:rPr>
+          <w:color w:val="FF0000"/>
           <w:lang w:val="en-US" w:eastAsia="en-US"/>
         </w:rPr>
         <w:t xml:space="preserve"> </w:t>
       </w:r>
       <w:r>
         <w:rPr>
+          <w:color w:val="FF0000"/>
           <w:lang w:val="en-US" w:eastAsia="en-US"/>
         </w:rPr>
         <w:t>You do not need to include this short abstract in this</w:t>
       </w:r>
       <w:r>
         <w:rPr>
+          <w:color w:val="FF0000"/>
           <w:lang w:val="en-US" w:eastAsia="en-US"/>
         </w:rPr>
         <w:t xml:space="preserve"> </w:t>
       </w:r>
       <w:r>
         <w:rPr>
+          <w:color w:val="FF0000"/>
           <w:lang w:val="en-US" w:eastAsia="en-US"/>
         </w:rPr>
         <w:t>pdf.</w:t>

</xml_diff>

<commit_message>
add abstract font size to submission rules
</commit_message>
<xml_diff>
--- a/fully3d_template.docx
+++ b/fully3d_template.docx
@@ -11,7 +11,6 @@
           <w:rFonts w:ascii="Arial" w:hAnsi="Arial" w:cs="Arial"/>
           <w:b/>
           <w:sz w:val="34"/>
-          <w:lang w:val="en-US"/>
         </w:rPr>
       </w:pPr>
     </w:p>
@@ -21,7 +20,6 @@
         <w:rPr>
           <w:sz w:val="32"/>
           <w:szCs w:val="32"/>
-          <w:lang w:val="en-US"/>
         </w:rPr>
       </w:pPr>
       <w:r>
@@ -29,7 +27,6 @@
           <w:rFonts w:eastAsia="Calibri"/>
           <w:sz w:val="32"/>
           <w:szCs w:val="32"/>
-          <w:lang w:val="en-US"/>
         </w:rPr>
         <w:t xml:space="preserve">A </w:t>
       </w:r>
@@ -37,7 +34,6 @@
         <w:rPr>
           <w:sz w:val="32"/>
           <w:szCs w:val="32"/>
-          <w:lang w:val="en-US"/>
         </w:rPr>
         <w:t>Word</w:t>
       </w:r>
@@ -46,7 +42,6 @@
           <w:rFonts w:eastAsia="Calibri"/>
           <w:sz w:val="32"/>
           <w:szCs w:val="32"/>
-          <w:lang w:val="en-US"/>
         </w:rPr>
         <w:t xml:space="preserve"> Template for a Fully3D 2021 submission</w:t>
       </w:r>
@@ -59,7 +54,6 @@
         <w:rPr>
           <w:rFonts w:ascii="Arial" w:hAnsi="Arial" w:cs="Arial"/>
           <w:sz w:val="20"/>
-          <w:lang w:val="en-US"/>
         </w:rPr>
       </w:pPr>
     </w:p>
@@ -70,14 +64,12 @@
         <w:jc w:val="center"/>
         <w:rPr>
           <w:rFonts w:ascii="Arial" w:hAnsi="Arial" w:cs="Arial"/>
-          <w:lang w:val="en-US"/>
         </w:rPr>
       </w:pPr>
       <w:r>
         <w:rPr>
           <w:rFonts w:ascii="Arial" w:hAnsi="Arial" w:cs="Arial"/>
           <w:sz w:val="20"/>
-          <w:lang w:val="en-US"/>
         </w:rPr>
         <w:t>First Author</w:t>
       </w:r>
@@ -86,7 +78,6 @@
           <w:rFonts w:ascii="Arial" w:hAnsi="Arial" w:cs="Arial"/>
           <w:sz w:val="20"/>
           <w:vertAlign w:val="superscript"/>
-          <w:lang w:val="en-US"/>
         </w:rPr>
         <w:t>1</w:t>
       </w:r>
@@ -94,7 +85,6 @@
         <w:rPr>
           <w:rFonts w:ascii="Arial" w:hAnsi="Arial" w:cs="Arial"/>
           <w:sz w:val="20"/>
-          <w:lang w:val="en-US"/>
         </w:rPr>
         <w:t>, Second Author</w:t>
       </w:r>
@@ -103,7 +93,6 @@
           <w:rFonts w:ascii="Arial" w:hAnsi="Arial" w:cs="Arial"/>
           <w:sz w:val="20"/>
           <w:vertAlign w:val="superscript"/>
-          <w:lang w:val="en-US"/>
         </w:rPr>
         <w:t>1</w:t>
       </w:r>
@@ -111,7 +100,6 @@
         <w:rPr>
           <w:rFonts w:ascii="Arial" w:hAnsi="Arial" w:cs="Arial"/>
           <w:sz w:val="20"/>
-          <w:lang w:val="en-US"/>
         </w:rPr>
         <w:t>, and Third Author</w:t>
       </w:r>
@@ -120,7 +108,6 @@
           <w:rFonts w:ascii="Arial" w:hAnsi="Arial" w:cs="Arial"/>
           <w:sz w:val="20"/>
           <w:vertAlign w:val="superscript"/>
-          <w:lang w:val="en-US"/>
         </w:rPr>
         <w:t>2</w:t>
       </w:r>
@@ -132,7 +119,6 @@
         <w:jc w:val="center"/>
         <w:rPr>
           <w:rFonts w:ascii="Arial" w:hAnsi="Arial" w:cs="Arial"/>
-          <w:lang w:val="en-US"/>
         </w:rPr>
       </w:pPr>
       <w:r>
@@ -140,7 +126,6 @@
           <w:rFonts w:ascii="Arial" w:hAnsi="Arial" w:cs="Arial"/>
           <w:sz w:val="18"/>
           <w:vertAlign w:val="superscript"/>
-          <w:lang w:val="en-US"/>
         </w:rPr>
         <w:t>1</w:t>
       </w:r>
@@ -148,7 +133,6 @@
         <w:rPr>
           <w:rFonts w:ascii="Arial" w:hAnsi="Arial" w:cs="Arial"/>
           <w:sz w:val="18"/>
-          <w:lang w:val="en-US"/>
         </w:rPr>
         <w:t>Department of Nuclear Medicine, University of Reconstruction, City, Country</w:t>
       </w:r>
@@ -160,7 +144,6 @@
         <w:jc w:val="center"/>
         <w:rPr>
           <w:rFonts w:ascii="Arial" w:hAnsi="Arial" w:cs="Arial"/>
-          <w:lang w:val="en-US"/>
         </w:rPr>
       </w:pPr>
       <w:r>
@@ -168,7 +151,6 @@
           <w:rFonts w:ascii="Arial" w:hAnsi="Arial" w:cs="Arial"/>
           <w:sz w:val="18"/>
           <w:vertAlign w:val="superscript"/>
-          <w:lang w:val="en-US"/>
         </w:rPr>
         <w:t>2</w:t>
       </w:r>
@@ -176,7 +158,6 @@
         <w:rPr>
           <w:rFonts w:ascii="Arial" w:hAnsi="Arial" w:cs="Arial"/>
           <w:sz w:val="18"/>
-          <w:lang w:val="en-US"/>
         </w:rPr>
         <w:t>Department of Radiology, Recon University, City, Country</w:t>
       </w:r>
@@ -184,17 +165,11 @@
     <w:p>
       <w:pPr>
         <w:jc w:val="center"/>
-        <w:rPr>
-          <w:lang w:val="en-US"/>
-        </w:rPr>
       </w:pPr>
     </w:p>
     <w:p>
       <w:pPr>
         <w:jc w:val="center"/>
-        <w:rPr>
-          <w:lang w:val="en-US"/>
-        </w:rPr>
         <w:sectPr>
           <w:headerReference w:type="default" r:id="rId7"/>
           <w:type w:val="continuous"/>
@@ -209,92 +184,61 @@
       <w:pPr>
         <w:pStyle w:val="Heading1"/>
         <w:ind w:left="0" w:firstLine="0"/>
-        <w:rPr>
-          <w:lang w:val="en-US"/>
-        </w:rPr>
-      </w:pPr>
-      <w:r>
-        <w:rPr>
-          <w:lang w:val="en-US"/>
-        </w:rPr>
+      </w:pPr>
+      <w:r>
         <w:t>Abstract</w:t>
       </w:r>
     </w:p>
-    <w:p>
-      <w:pPr>
-        <w:rPr>
-          <w:lang w:val="en-US"/>
-        </w:rPr>
-      </w:pPr>
-    </w:p>
+    <w:p/>
     <w:p>
       <w:pPr>
         <w:rPr>
           <w:b/>
           <w:sz w:val="18"/>
           <w:szCs w:val="18"/>
-          <w:lang w:val="en-US"/>
-        </w:rPr>
-      </w:pPr>
+        </w:rPr>
+      </w:pPr>
+      <w:r>
+        <w:rPr>
+          <w:rStyle w:val="AbstractChar"/>
+        </w:rPr>
+        <w:t>Add your abstract here. This abstract can be slightly longer than the very short 150 words abstract that you have to enter in the submission system and that is used for the program</w:t>
+      </w:r>
       <w:r>
         <w:rPr>
           <w:b/>
           <w:sz w:val="18"/>
           <w:szCs w:val="18"/>
-          <w:lang w:val="en-US"/>
-        </w:rPr>
-        <w:t>Add your abstract here</w:t>
-      </w:r>
-      <w:r>
-        <w:rPr>
-          <w:b/>
-          <w:sz w:val="18"/>
-          <w:szCs w:val="18"/>
-          <w:lang w:val="en-US"/>
-        </w:rPr>
-        <w:t xml:space="preserve">. This abstract can be slightly longer than the very short 150 words abstract that you have to enter in the submission system and that is used for the program. </w:t>
+        </w:rPr>
+        <w:t xml:space="preserve">. </w:t>
       </w:r>
     </w:p>
     <w:p>
       <w:pPr>
         <w:pStyle w:val="Heading1"/>
         <w:ind w:left="0" w:firstLine="0"/>
-        <w:rPr>
-          <w:lang w:val="en-US"/>
-        </w:rPr>
-      </w:pPr>
-      <w:r>
-        <w:rPr>
-          <w:lang w:val="en-US"/>
-        </w:rPr>
+      </w:pPr>
+      <w:r>
         <w:t>1 Introduction</w:t>
       </w:r>
     </w:p>
-    <w:p>
-      <w:pPr>
-        <w:rPr>
-          <w:lang w:val="en-US"/>
-        </w:rPr>
-      </w:pPr>
-    </w:p>
+    <w:p/>
     <w:p>
       <w:pPr>
         <w:rPr>
           <w:b/>
           <w:color w:val="FF0000"/>
-          <w:lang w:val="en-US" w:eastAsia="en-US"/>
+          <w:lang w:eastAsia="en-US"/>
         </w:rPr>
       </w:pPr>
       <w:r>
         <w:rPr>
           <w:b/>
           <w:color w:val="FF0000"/>
-          <w:lang w:val="en-US" w:eastAsia="en-US"/>
+          <w:lang w:eastAsia="en-US"/>
         </w:rPr>
         <w:t>Submission rules</w:t>
       </w:r>
-      <w:bookmarkStart w:id="0" w:name="_GoBack"/>
-      <w:bookmarkEnd w:id="0"/>
     </w:p>
     <w:p>
       <w:pPr>
@@ -305,13 +249,13 @@
         </w:numPr>
         <w:rPr>
           <w:color w:val="FF0000"/>
-          <w:lang w:val="en-US" w:eastAsia="en-US"/>
+          <w:lang w:eastAsia="en-US"/>
         </w:rPr>
       </w:pPr>
       <w:r>
         <w:rPr>
           <w:color w:val="FF0000"/>
-          <w:lang w:val="en-US" w:eastAsia="en-US"/>
+          <w:lang w:eastAsia="en-US"/>
         </w:rPr>
         <w:t>submission only in pdf format</w:t>
       </w:r>
@@ -325,29 +269,29 @@
         </w:numPr>
         <w:rPr>
           <w:color w:val="FF0000"/>
-          <w:lang w:val="en-US" w:eastAsia="en-US"/>
+          <w:lang w:eastAsia="en-US"/>
         </w:rPr>
       </w:pPr>
       <w:r>
         <w:rPr>
           <w:color w:val="FF0000"/>
-          <w:lang w:val="en-US" w:eastAsia="en-US"/>
+          <w:lang w:eastAsia="en-US"/>
         </w:rPr>
         <w:t>two colum</w:t>
       </w:r>
       <w:r>
         <w:rPr>
           <w:color w:val="FF0000"/>
-          <w:lang w:val="en-US" w:eastAsia="en-US"/>
+          <w:lang w:eastAsia="en-US"/>
         </w:rPr>
         <w:t>n</w:t>
       </w:r>
       <w:r>
         <w:rPr>
           <w:color w:val="FF0000"/>
-          <w:lang w:val="en-US" w:eastAsia="en-US"/>
-        </w:rPr>
-        <w:t xml:space="preserve"> format with font size 11</w:t>
+          <w:lang w:eastAsia="en-US"/>
+        </w:rPr>
+        <w:t xml:space="preserve"> format</w:t>
       </w:r>
     </w:p>
     <w:p>
@@ -359,22 +303,15 @@
         </w:numPr>
         <w:rPr>
           <w:color w:val="FF0000"/>
-          <w:lang w:val="en-US" w:eastAsia="en-US"/>
+          <w:lang w:eastAsia="en-US"/>
         </w:rPr>
       </w:pPr>
       <w:r>
         <w:rPr>
           <w:color w:val="FF0000"/>
-          <w:lang w:val="en-US" w:eastAsia="en-US"/>
-        </w:rPr>
-        <w:t>maximum 4 pages</w:t>
-      </w:r>
-      <w:r>
-        <w:rPr>
-          <w:color w:val="FF0000"/>
-          <w:lang w:val="en-US" w:eastAsia="en-US"/>
-        </w:rPr>
-        <w:t xml:space="preserve"> including everything (strict limit)</w:t>
+          <w:lang w:eastAsia="en-US"/>
+        </w:rPr>
+        <w:t>font size 11 for main text, abstract can use font size 9</w:t>
       </w:r>
     </w:p>
     <w:p>
@@ -386,14 +323,41 @@
         </w:numPr>
         <w:rPr>
           <w:color w:val="FF0000"/>
-          <w:lang w:val="en-US" w:eastAsia="en-US"/>
+          <w:lang w:eastAsia="en-US"/>
+        </w:rPr>
+      </w:pPr>
+      <w:r>
+        <w:rPr>
+          <w:color w:val="FF0000"/>
+          <w:lang w:eastAsia="en-US"/>
+        </w:rPr>
+        <w:t>maximum 4 pages</w:t>
+      </w:r>
+      <w:r>
+        <w:rPr>
+          <w:color w:val="FF0000"/>
+          <w:lang w:eastAsia="en-US"/>
+        </w:rPr>
+        <w:t xml:space="preserve"> including everything (strict limit)</w:t>
+      </w:r>
+    </w:p>
+    <w:p>
+      <w:pPr>
+        <w:pStyle w:val="ListParagraph"/>
+        <w:numPr>
+          <w:ilvl w:val="0"/>
+          <w:numId w:val="2"/>
+        </w:numPr>
+        <w:rPr>
+          <w:color w:val="FF0000"/>
+          <w:lang w:eastAsia="en-US"/>
         </w:rPr>
       </w:pPr>
       <w:r>
         <w:rPr>
           <w:rFonts w:ascii="NimbusRomNo9L-Regu" w:eastAsiaTheme="minorHAnsi" w:hAnsi="NimbusRomNo9L-Regu" w:cs="NimbusRomNo9L-Regu"/>
           <w:color w:val="FF0000"/>
-          <w:lang w:val="en-US" w:eastAsia="en-US"/>
+          <w:lang w:eastAsia="en-US"/>
         </w:rPr>
         <w:t>In addition: prepare short abstract (max 150 words) to</w:t>
       </w:r>
@@ -401,7 +365,7 @@
         <w:rPr>
           <w:rFonts w:ascii="NimbusRomNo9L-Regu" w:eastAsiaTheme="minorHAnsi" w:hAnsi="NimbusRomNo9L-Regu" w:cs="NimbusRomNo9L-Regu"/>
           <w:color w:val="FF0000"/>
-          <w:lang w:val="en-US" w:eastAsia="en-US"/>
+          <w:lang w:eastAsia="en-US"/>
         </w:rPr>
         <w:t xml:space="preserve"> </w:t>
       </w:r>
@@ -409,7 +373,7 @@
         <w:rPr>
           <w:rFonts w:ascii="NimbusRomNo9L-Regu" w:eastAsiaTheme="minorHAnsi" w:hAnsi="NimbusRomNo9L-Regu" w:cs="NimbusRomNo9L-Regu"/>
           <w:color w:val="FF0000"/>
-          <w:lang w:val="en-US" w:eastAsia="en-US"/>
+          <w:lang w:eastAsia="en-US"/>
         </w:rPr>
         <w:t>be entered in the online submission system. This will</w:t>
       </w:r>
@@ -417,7 +381,7 @@
         <w:rPr>
           <w:rFonts w:ascii="NimbusRomNo9L-Regu" w:eastAsiaTheme="minorHAnsi" w:hAnsi="NimbusRomNo9L-Regu" w:cs="NimbusRomNo9L-Regu"/>
           <w:color w:val="FF0000"/>
-          <w:lang w:val="en-US" w:eastAsia="en-US"/>
+          <w:lang w:eastAsia="en-US"/>
         </w:rPr>
         <w:t xml:space="preserve"> </w:t>
       </w:r>
@@ -425,7 +389,7 @@
         <w:rPr>
           <w:rFonts w:ascii="NimbusRomNo9L-Regu" w:eastAsiaTheme="minorHAnsi" w:hAnsi="NimbusRomNo9L-Regu" w:cs="NimbusRomNo9L-Regu"/>
           <w:color w:val="FF0000"/>
-          <w:lang w:val="en-US" w:eastAsia="en-US"/>
+          <w:lang w:eastAsia="en-US"/>
         </w:rPr>
         <w:t>only be used for the program. It will not be used for the</w:t>
       </w:r>
@@ -433,7 +397,7 @@
         <w:rPr>
           <w:rFonts w:ascii="NimbusRomNo9L-Regu" w:eastAsiaTheme="minorHAnsi" w:hAnsi="NimbusRomNo9L-Regu" w:cs="NimbusRomNo9L-Regu"/>
           <w:color w:val="FF0000"/>
-          <w:lang w:val="en-US" w:eastAsia="en-US"/>
+          <w:lang w:eastAsia="en-US"/>
         </w:rPr>
         <w:t xml:space="preserve"> </w:t>
       </w:r>
@@ -441,7 +405,7 @@
         <w:rPr>
           <w:rFonts w:ascii="NimbusRomNo9L-Regu" w:eastAsiaTheme="minorHAnsi" w:hAnsi="NimbusRomNo9L-Regu" w:cs="NimbusRomNo9L-Regu"/>
           <w:color w:val="FF0000"/>
-          <w:lang w:val="en-US" w:eastAsia="en-US"/>
+          <w:lang w:eastAsia="en-US"/>
         </w:rPr>
         <w:t>review process nor for the final proceedings.</w:t>
       </w:r>
@@ -451,21 +415,18 @@
         <w:rPr>
           <w:rFonts w:ascii="NimbusRomNo9L-Regu" w:eastAsiaTheme="minorHAnsi" w:hAnsi="NimbusRomNo9L-Regu" w:cs="NimbusRomNo9L-Regu"/>
           <w:color w:val="auto"/>
-          <w:lang w:val="en-US" w:eastAsia="en-US"/>
+          <w:lang w:eastAsia="en-US"/>
         </w:rPr>
       </w:pPr>
     </w:p>
     <w:p>
       <w:pPr>
         <w:pStyle w:val="Heading1"/>
-        <w:rPr>
-          <w:lang w:val="en-US"/>
-        </w:rPr>
       </w:pPr>
       <w:r>
         <w:rPr>
           <w:rFonts w:eastAsiaTheme="minorHAnsi"/>
-          <w:lang w:val="en-US" w:eastAsia="en-US"/>
+          <w:lang w:eastAsia="en-US"/>
         </w:rPr>
         <w:t>2 Materials and Methods</w:t>
       </w:r>
@@ -473,71 +434,67 @@
     <w:p>
       <w:pPr>
         <w:jc w:val="left"/>
-        <w:rPr>
-          <w:lang w:val="en-US"/>
-        </w:rPr>
-      </w:pPr>
-    </w:p>
-    <w:p>
-      <w:pPr>
-        <w:rPr>
-          <w:noProof/>
-          <w:lang w:val="en-US"/>
-        </w:rPr>
-      </w:pPr>
-      <w:r>
-        <w:rPr>
-          <w:noProof/>
-          <w:lang w:val="en-US"/>
-        </w:rPr>
-        <w:t>Lorem ipsum dolor sit amet, consectetuer adipiscing elit. Maecenas porttitor congue massa. Fusce posuere, magna sed pulvinar ultricies, purus lectus malesuada libero, sit amet commodo magna eros quis urna.</w:t>
-      </w:r>
-      <w:r>
-        <w:rPr>
-          <w:noProof/>
-          <w:lang w:val="en-US"/>
+      </w:pPr>
+    </w:p>
+    <w:p>
+      <w:pPr>
+        <w:rPr>
+          <w:noProof/>
+        </w:rPr>
+      </w:pPr>
+      <w:r>
+        <w:rPr>
+          <w:noProof/>
+        </w:rPr>
+        <w:t>Lorem ipsum dolor sit amet, consectetuer adipiscing elit. Maecenas porttitor co</w:t>
+      </w:r>
+      <w:bookmarkStart w:id="0" w:name="_GoBack"/>
+      <w:bookmarkEnd w:id="0"/>
+      <w:r>
+        <w:rPr>
+          <w:noProof/>
+        </w:rPr>
+        <w:t>ngue massa. Fusce posuere, magna sed pulvinar ultricies, purus lectus malesuada libero, sit amet commodo magna eros quis urna.</w:t>
+      </w:r>
+      <w:r>
+        <w:rPr>
+          <w:noProof/>
         </w:rPr>
         <w:t xml:space="preserve"> </w:t>
       </w:r>
       <w:r>
         <w:rPr>
           <w:noProof/>
-          <w:lang w:val="en-US"/>
         </w:rPr>
         <w:t>Nunc viverra</w:t>
       </w:r>
       <w:r>
         <w:rPr>
           <w:noProof/>
-          <w:lang w:val="en-US"/>
         </w:rPr>
         <w:t xml:space="preserve"> </w:t>
       </w:r>
       <w:r>
         <w:rPr>
           <w:noProof/>
-          <w:lang w:val="en-US"/>
         </w:rPr>
         <w:t xml:space="preserve">imperdiet enim. Fusce est. </w:t>
       </w:r>
       <w:r>
         <w:rPr>
           <w:noProof/>
-          <w:lang w:val="en-US"/>
         </w:rPr>
         <w:t>Vivamus a tellus.</w:t>
       </w:r>
       <w:r>
         <w:rPr>
           <w:noProof/>
-          <w:lang w:val="en-US"/>
         </w:rPr>
         <w:t xml:space="preserve"> </w:t>
       </w:r>
       <w:r>
         <w:rPr>
           <w:noProof/>
-          <w:lang w:val="en-US"/>
         </w:rPr>
         <w:t>Pellentesque habitant morbi tristique senectus et netus et malesuada fames ac turpis egestas. Proin pharetra nonummy pede. Mauris et orci.</w:t>
       </w:r>
@@ -546,27 +503,23 @@
       <w:pPr>
         <w:rPr>
           <w:noProof/>
-          <w:lang w:val="en-US"/>
-        </w:rPr>
-      </w:pPr>
-      <w:r>
-        <w:rPr>
-          <w:noProof/>
-          <w:lang w:val="en-US"/>
+        </w:rPr>
+      </w:pPr>
+      <w:r>
+        <w:rPr>
+          <w:noProof/>
         </w:rPr>
         <w:t>Aenean nec lorem. In porttitor. Donec laoreet nonummy augue.</w:t>
       </w:r>
       <w:r>
         <w:rPr>
           <w:noProof/>
-          <w:lang w:val="en-US"/>
         </w:rPr>
         <w:t xml:space="preserve"> </w:t>
       </w:r>
       <w:r>
         <w:rPr>
           <w:noProof/>
-          <w:lang w:val="en-US"/>
         </w:rPr>
         <w:t>Suspendisse dui purus, scelerisque at, vulputate vitae, pretium mattis, nunc. Mauris eget neque at sem venenatis eleifend. Ut nonummy.</w:t>
       </w:r>
@@ -575,213 +528,259 @@
       <w:pPr>
         <w:rPr>
           <w:noProof/>
-          <w:lang w:val="en-US"/>
-        </w:rPr>
-      </w:pPr>
-    </w:p>
-    <w:p>
-      <w:pPr>
-        <w:rPr>
-          <w:noProof/>
-          <w:lang w:val="en-US"/>
-        </w:rPr>
-      </w:pPr>
-      <w:r>
-        <w:rPr>
-          <w:noProof/>
-          <w:lang w:val="en-US"/>
+        </w:rPr>
+      </w:pPr>
+    </w:p>
+    <w:p>
+      <w:pPr>
+        <w:rPr>
+          <w:noProof/>
+        </w:rPr>
+      </w:pPr>
+      <w:r>
+        <w:rPr>
+          <w:noProof/>
         </w:rPr>
         <w:t xml:space="preserve">Lorem ipsum dolor sit amet, consectetuer adipiscing elit. Maecenas porttitor congue massa. Fusce posuere, magna sed pulvinar ultricies, purus lectus malesuada libero, sit amet commodo magna eros quis urna. </w:t>
       </w:r>
       <w:r>
         <w:rPr>
           <w:noProof/>
-          <w:lang w:val="en-US"/>
         </w:rPr>
         <w:t xml:space="preserve">Nunc viverra imperdiet enim. Fusce est. </w:t>
       </w:r>
       <w:r>
         <w:rPr>
           <w:noProof/>
-          <w:lang w:val="en-US"/>
         </w:rPr>
         <w:t>Vivamus a tellus. Pellentesque habitant morbi tristique senectus et netus et malesuada fames ac turpis egestas. Proin pharetra nonummy pede. Mauris et orci.</w:t>
       </w:r>
     </w:p>
     <w:p>
-      <w:pPr>
-        <w:rPr>
-          <w:lang w:val="en-US"/>
-        </w:rPr>
-      </w:pPr>
-      <w:r>
-        <w:rPr>
-          <w:noProof/>
-          <w:lang w:val="en-US"/>
+      <w:r>
+        <w:rPr>
+          <w:noProof/>
+        </w:rPr>
+        <w:t>Aenean nec lorem. In porttitor. Donec laoreet nonummy augue. Suspendisse dui purus, scelerisque at, vulputate vitae, pretium mattis, nunc. Mauris eget neque at sem venenatis eleifend. Ut nonummy.</w:t>
+      </w:r>
+    </w:p>
+    <w:p/>
+    <w:p>
+      <w:pPr>
+        <w:rPr>
+          <w:noProof/>
+        </w:rPr>
+      </w:pPr>
+      <w:r>
+        <w:rPr>
+          <w:noProof/>
+        </w:rPr>
+        <w:t xml:space="preserve">Lorem ipsum dolor sit amet, consectetuer adipiscing elit. Maecenas porttitor congue massa. Fusce posuere, magna sed pulvinar ultricies, purus lectus malesuada libero, sit amet commodo magna eros quis urna. </w:t>
+      </w:r>
+      <w:r>
+        <w:rPr>
+          <w:noProof/>
+        </w:rPr>
+        <w:t xml:space="preserve">Nunc viverra imperdiet enim. Fusce est. </w:t>
+      </w:r>
+      <w:r>
+        <w:rPr>
+          <w:noProof/>
+        </w:rPr>
+        <w:t>Vivamus a tellus. Pellentesque habitant morbi tristique senectus et netus et malesuada fames ac turpis egestas. Proin pharetra nonummy pede. Mauris et orci.</w:t>
+      </w:r>
+    </w:p>
+    <w:p>
+      <w:r>
+        <w:rPr>
+          <w:noProof/>
+        </w:rPr>
+        <w:t>Aenean nec lorem. In porttitor. Donec laoreet nonummy augue. Suspendisse dui purus, scelerisque at, vulputate vitae, pretium mattis, nunc. Mauris eget neque at sem venenatis eleifend. Ut nonummy.</w:t>
+      </w:r>
+    </w:p>
+    <w:p/>
+    <w:p>
+      <w:pPr>
+        <w:rPr>
+          <w:noProof/>
+        </w:rPr>
+      </w:pPr>
+      <w:r>
+        <w:rPr>
+          <w:noProof/>
+        </w:rPr>
+        <w:t xml:space="preserve">Lorem ipsum dolor sit amet, consectetuer adipiscing elit. Maecenas porttitor congue massa. Fusce posuere, magna sed pulvinar ultricies, purus lectus malesuada libero, sit amet commodo magna eros quis urna. </w:t>
+      </w:r>
+      <w:r>
+        <w:rPr>
+          <w:noProof/>
+        </w:rPr>
+        <w:t xml:space="preserve">Nunc viverra imperdiet enim. Fusce est. </w:t>
+      </w:r>
+      <w:r>
+        <w:rPr>
+          <w:noProof/>
+        </w:rPr>
+        <w:t>Vivamus a tellus. Pellentesque habitant morbi tristique senectus et netus et malesuada fames ac turpis egestas. Proin pharetra nonummy pede. Mauris et orci.</w:t>
+      </w:r>
+    </w:p>
+    <w:p>
+      <w:r>
+        <w:rPr>
+          <w:noProof/>
+        </w:rPr>
+        <w:t>Aenean nec lorem. In porttitor. Donec laoreet nonummy augue. Suspendisse dui purus, scelerisque at, vulputate vitae, pretium mattis, nunc. Mauris eget neque at sem venenatis eleifend. Ut nonummy.</w:t>
+      </w:r>
+    </w:p>
+    <w:p/>
+    <w:p>
+      <w:pPr>
+        <w:pStyle w:val="Heading1"/>
+      </w:pPr>
+      <w:r>
+        <w:t>3 Results</w:t>
+      </w:r>
+    </w:p>
+    <w:p/>
+    <w:p>
+      <w:pPr>
+        <w:rPr>
+          <w:noProof/>
+        </w:rPr>
+      </w:pPr>
+      <w:r>
+        <w:rPr>
+          <w:noProof/>
+        </w:rPr>
+        <w:t xml:space="preserve">Lorem ipsum dolor sit amet, consectetuer adipiscing elit. Maecenas porttitor congue massa. Fusce posuere, magna sed pulvinar ultricies, purus lectus malesuada libero, sit amet commodo magna eros quis urna. </w:t>
+      </w:r>
+      <w:r>
+        <w:rPr>
+          <w:noProof/>
+        </w:rPr>
+        <w:t xml:space="preserve">Nunc viverra imperdiet enim. Fusce est. </w:t>
+      </w:r>
+      <w:r>
+        <w:rPr>
+          <w:noProof/>
+        </w:rPr>
+        <w:t>Vivamus a tellus. Pellentesque habitant morbi tristique senectus et netus et malesuada fames ac turpis egestas. Proin pharetra nonummy pede. Mauris et orci.</w:t>
+      </w:r>
+    </w:p>
+    <w:p>
+      <w:r>
+        <w:rPr>
+          <w:noProof/>
         </w:rPr>
         <w:t xml:space="preserve">Aenean nec lorem. In porttitor. Donec laoreet nonummy augue. Suspendisse dui purus, scelerisque at, vulputate </w:t>
       </w:r>
       <w:r>
         <w:rPr>
           <w:noProof/>
-          <w:lang w:val="en-US"/>
-        </w:rPr>
+        </w:rPr>
+        <w:lastRenderedPageBreak/>
         <w:t>vitae, pretium mattis, nunc. Mauris eget neque at sem venenatis eleifend. Ut nonummy.</w:t>
       </w:r>
     </w:p>
-    <w:p>
-      <w:pPr>
-        <w:rPr>
-          <w:lang w:val="en-US"/>
-        </w:rPr>
-      </w:pPr>
-    </w:p>
-    <w:p>
-      <w:pPr>
-        <w:rPr>
-          <w:noProof/>
-          <w:lang w:val="en-US"/>
-        </w:rPr>
-      </w:pPr>
-      <w:r>
-        <w:rPr>
-          <w:noProof/>
-          <w:lang w:val="en-US"/>
+    <w:p/>
+    <w:p>
+      <w:pPr>
+        <w:rPr>
+          <w:noProof/>
+        </w:rPr>
+      </w:pPr>
+      <w:r>
+        <w:rPr>
+          <w:noProof/>
         </w:rPr>
         <w:t xml:space="preserve">Lorem ipsum dolor sit amet, consectetuer adipiscing elit. Maecenas porttitor congue massa. Fusce posuere, magna sed pulvinar ultricies, purus lectus malesuada libero, sit amet commodo magna eros quis urna. </w:t>
       </w:r>
       <w:r>
         <w:rPr>
           <w:noProof/>
-          <w:lang w:val="en-US"/>
         </w:rPr>
         <w:t xml:space="preserve">Nunc viverra imperdiet enim. Fusce est. </w:t>
       </w:r>
       <w:r>
         <w:rPr>
           <w:noProof/>
-          <w:lang w:val="en-US"/>
         </w:rPr>
         <w:t>Vivamus a tellus. Pellentesque habitant morbi tristique senectus et netus et malesuada fames ac turpis egestas. Proin pharetra nonummy pede. Mauris et orci.</w:t>
       </w:r>
     </w:p>
     <w:p>
-      <w:pPr>
-        <w:rPr>
-          <w:lang w:val="en-US"/>
-        </w:rPr>
-      </w:pPr>
-      <w:r>
-        <w:rPr>
-          <w:noProof/>
-          <w:lang w:val="en-US"/>
+      <w:r>
+        <w:rPr>
+          <w:noProof/>
         </w:rPr>
         <w:t>Aenean nec lorem. In porttitor. Donec laoreet nonummy augue. Suspendisse dui purus, scelerisque at, vulputate vitae, pretium mattis, nunc. Mauris eget neque at sem venenatis eleifend. Ut nonummy.</w:t>
       </w:r>
     </w:p>
-    <w:p>
-      <w:pPr>
-        <w:rPr>
-          <w:lang w:val="en-US"/>
-        </w:rPr>
-      </w:pPr>
-    </w:p>
-    <w:p>
-      <w:pPr>
-        <w:rPr>
-          <w:noProof/>
-          <w:lang w:val="en-US"/>
-        </w:rPr>
-      </w:pPr>
-      <w:r>
-        <w:rPr>
-          <w:noProof/>
-          <w:lang w:val="en-US"/>
+    <w:p/>
+    <w:p>
+      <w:pPr>
+        <w:rPr>
+          <w:noProof/>
+        </w:rPr>
+      </w:pPr>
+      <w:r>
+        <w:rPr>
+          <w:noProof/>
         </w:rPr>
         <w:t xml:space="preserve">Lorem ipsum dolor sit amet, consectetuer adipiscing elit. Maecenas porttitor congue massa. Fusce posuere, magna sed pulvinar ultricies, purus lectus malesuada libero, sit amet commodo magna eros quis urna. </w:t>
       </w:r>
       <w:r>
         <w:rPr>
           <w:noProof/>
-          <w:lang w:val="en-US"/>
         </w:rPr>
         <w:t xml:space="preserve">Nunc viverra imperdiet enim. Fusce est. </w:t>
       </w:r>
       <w:r>
         <w:rPr>
           <w:noProof/>
-          <w:lang w:val="en-US"/>
         </w:rPr>
         <w:t>Vivamus a tellus. Pellentesque habitant morbi tristique senectus et netus et malesuada fames ac turpis egestas. Proin pharetra nonummy pede. Mauris et orci.</w:t>
       </w:r>
     </w:p>
     <w:p>
-      <w:pPr>
-        <w:rPr>
-          <w:lang w:val="en-US"/>
-        </w:rPr>
-      </w:pPr>
-      <w:r>
-        <w:rPr>
-          <w:noProof/>
-          <w:lang w:val="en-US"/>
+      <w:r>
+        <w:rPr>
+          <w:noProof/>
         </w:rPr>
         <w:t>Aenean nec lorem. In porttitor. Donec laoreet nonummy augue. Suspendisse dui purus, scelerisque at, vulputate vitae, pretium mattis, nunc. Mauris eget neque at sem venenatis eleifend. Ut nonummy.</w:t>
       </w:r>
     </w:p>
-    <w:p>
-      <w:pPr>
-        <w:rPr>
-          <w:lang w:val="en-US"/>
-        </w:rPr>
-      </w:pPr>
-    </w:p>
+    <w:p/>
     <w:p>
       <w:pPr>
         <w:pStyle w:val="Heading1"/>
-        <w:rPr>
-          <w:lang w:val="en-US"/>
-        </w:rPr>
-      </w:pPr>
-      <w:r>
-        <w:rPr>
-          <w:lang w:val="en-US"/>
-        </w:rPr>
-        <w:t>3 Results</w:t>
-      </w:r>
-    </w:p>
-    <w:p>
-      <w:pPr>
-        <w:rPr>
-          <w:lang w:val="en-US"/>
-        </w:rPr>
-      </w:pPr>
-    </w:p>
-    <w:p>
-      <w:pPr>
-        <w:rPr>
-          <w:noProof/>
-          <w:lang w:val="en-US"/>
-        </w:rPr>
-      </w:pPr>
-      <w:r>
-        <w:rPr>
-          <w:noProof/>
-          <w:lang w:val="en-US"/>
+      </w:pPr>
+      <w:r>
+        <w:t>4 Discussion</w:t>
+      </w:r>
+    </w:p>
+    <w:p/>
+    <w:p>
+      <w:pPr>
+        <w:rPr>
+          <w:noProof/>
+        </w:rPr>
+      </w:pPr>
+      <w:r>
+        <w:rPr>
+          <w:noProof/>
         </w:rPr>
         <w:t xml:space="preserve">Lorem ipsum dolor sit amet, consectetuer adipiscing elit. Maecenas porttitor congue massa. Fusce posuere, magna sed pulvinar ultricies, purus lectus malesuada libero, sit amet commodo magna eros quis urna. </w:t>
       </w:r>
       <w:r>
         <w:rPr>
           <w:noProof/>
-          <w:lang w:val="en-US"/>
         </w:rPr>
         <w:t xml:space="preserve">Nunc viverra imperdiet enim. Fusce est. </w:t>
       </w:r>
       <w:r>
         <w:rPr>
           <w:noProof/>
-          <w:lang w:val="en-US"/>
         </w:rPr>
         <w:t>Vivamus a tellus. Pellentesque habitant morbi tristique senectus et netus et malesuada fames ac turpis egestas. Proin pharetra nonummy pede. Mauris et orci.</w:t>
       </w:r>
@@ -789,13 +788,12 @@
     <w:p>
       <w:pPr>
         <w:rPr>
-          <w:lang w:val="en-US"/>
-        </w:rPr>
-      </w:pPr>
-      <w:r>
-        <w:rPr>
-          <w:noProof/>
-          <w:lang w:val="en-US"/>
+          <w:noProof/>
+        </w:rPr>
+      </w:pPr>
+      <w:r>
+        <w:rPr>
+          <w:noProof/>
         </w:rPr>
         <w:t>Aenean nec lorem. In porttitor. Donec laoreet nonummy augue. Suspendisse dui purus, scelerisque at, vulputate vitae, pretium mattis, nunc. Mauris eget neque at sem venenatis eleifend. Ut nonummy.</w:t>
       </w:r>
@@ -803,50 +801,85 @@
     <w:p>
       <w:pPr>
         <w:rPr>
-          <w:lang w:val="en-US"/>
-        </w:rPr>
-      </w:pPr>
-    </w:p>
-    <w:p>
-      <w:pPr>
-        <w:rPr>
-          <w:noProof/>
-          <w:lang w:val="en-US"/>
-        </w:rPr>
-      </w:pPr>
-      <w:r>
-        <w:rPr>
-          <w:noProof/>
-          <w:lang w:val="en-US"/>
-        </w:rPr>
-        <w:lastRenderedPageBreak/>
+          <w:noProof/>
+        </w:rPr>
+      </w:pPr>
+    </w:p>
+    <w:p>
+      <w:pPr>
+        <w:rPr>
+          <w:noProof/>
+        </w:rPr>
+      </w:pPr>
+      <w:r>
+        <w:rPr>
+          <w:noProof/>
+        </w:rPr>
         <w:t xml:space="preserve">Lorem ipsum dolor sit amet, consectetuer adipiscing elit. Maecenas porttitor congue massa. Fusce posuere, magna sed pulvinar ultricies, purus lectus malesuada libero, sit amet commodo magna eros quis urna. </w:t>
       </w:r>
       <w:r>
         <w:rPr>
           <w:noProof/>
-          <w:lang w:val="en-US"/>
         </w:rPr>
         <w:t xml:space="preserve">Nunc viverra imperdiet enim. Fusce est. </w:t>
       </w:r>
       <w:r>
         <w:rPr>
           <w:noProof/>
-          <w:lang w:val="en-US"/>
         </w:rPr>
         <w:t>Vivamus a tellus. Pellentesque habitant morbi tristique senectus et netus et malesuada fames ac turpis egestas. Proin pharetra nonummy pede. Mauris et orci.</w:t>
       </w:r>
     </w:p>
     <w:p>
-      <w:pPr>
-        <w:rPr>
-          <w:lang w:val="en-US"/>
-        </w:rPr>
-      </w:pPr>
-      <w:r>
-        <w:rPr>
-          <w:noProof/>
-          <w:lang w:val="en-US"/>
+      <w:r>
+        <w:rPr>
+          <w:noProof/>
+        </w:rPr>
+        <w:t xml:space="preserve">Aenean nec lorem. In porttitor. Donec laoreet nonummy augue. Suspendisse dui purus, scelerisque at, vulputate </w:t>
+      </w:r>
+      <w:r>
+        <w:rPr>
+          <w:noProof/>
+        </w:rPr>
+        <w:t>vitae, pretium mattis, nunc. Mauris eget neque at sem venenatis eleifend. Ut nonummy.</w:t>
+      </w:r>
+    </w:p>
+    <w:p>
+      <w:pPr>
+        <w:rPr>
+          <w:noProof/>
+        </w:rPr>
+      </w:pPr>
+    </w:p>
+    <w:p>
+      <w:pPr>
+        <w:rPr>
+          <w:noProof/>
+        </w:rPr>
+      </w:pPr>
+      <w:r>
+        <w:rPr>
+          <w:noProof/>
+        </w:rPr>
+        <w:t xml:space="preserve">Lorem ipsum dolor sit amet, consectetuer adipiscing elit. Maecenas porttitor congue massa. Fusce posuere, magna sed pulvinar ultricies, purus lectus malesuada libero, sit amet commodo magna eros quis urna. </w:t>
+      </w:r>
+      <w:r>
+        <w:rPr>
+          <w:noProof/>
+        </w:rPr>
+        <w:t xml:space="preserve">Nunc viverra imperdiet enim. Fusce est. </w:t>
+      </w:r>
+      <w:r>
+        <w:rPr>
+          <w:noProof/>
+        </w:rPr>
+        <w:t>Vivamus a tellus. Pellentesque habitant morbi tristique senectus et netus et malesuada fames ac turpis egestas. Proin pharetra nonummy pede. Mauris et orci.</w:t>
+      </w:r>
+    </w:p>
+    <w:p>
+      <w:r>
+        <w:rPr>
+          <w:noProof/>
         </w:rPr>
         <w:t>Aenean nec lorem. In porttitor. Donec laoreet nonummy augue. Suspendisse dui purus, scelerisque at, vulputate vitae, pretium mattis, nunc. Mauris eget neque at sem venenatis eleifend. Ut nonummy.</w:t>
       </w:r>
@@ -854,35 +887,52 @@
     <w:p>
       <w:pPr>
         <w:rPr>
-          <w:lang w:val="en-US"/>
-        </w:rPr>
-      </w:pPr>
-    </w:p>
-    <w:p>
-      <w:pPr>
-        <w:rPr>
-          <w:noProof/>
-          <w:lang w:val="en-US"/>
-        </w:rPr>
-      </w:pPr>
-      <w:r>
-        <w:rPr>
-          <w:noProof/>
-          <w:lang w:val="en-US"/>
+          <w:noProof/>
+        </w:rPr>
+      </w:pPr>
+    </w:p>
+    <w:p>
+      <w:pPr>
+        <w:pStyle w:val="Heading1"/>
+        <w:rPr>
+          <w:noProof/>
+        </w:rPr>
+      </w:pPr>
+      <w:r>
+        <w:rPr>
+          <w:noProof/>
+        </w:rPr>
+        <w:t>5 Conclusion</w:t>
+      </w:r>
+    </w:p>
+    <w:p>
+      <w:pPr>
+        <w:rPr>
+          <w:noProof/>
+        </w:rPr>
+      </w:pPr>
+    </w:p>
+    <w:p>
+      <w:pPr>
+        <w:rPr>
+          <w:noProof/>
+        </w:rPr>
+      </w:pPr>
+      <w:r>
+        <w:rPr>
+          <w:noProof/>
         </w:rPr>
         <w:t xml:space="preserve">Lorem ipsum dolor sit amet, consectetuer adipiscing elit. Maecenas porttitor congue massa. Fusce posuere, magna sed pulvinar ultricies, purus lectus malesuada libero, sit amet commodo magna eros quis urna. </w:t>
       </w:r>
       <w:r>
         <w:rPr>
           <w:noProof/>
-          <w:lang w:val="en-US"/>
         </w:rPr>
         <w:t xml:space="preserve">Nunc viverra imperdiet enim. Fusce est. </w:t>
       </w:r>
       <w:r>
         <w:rPr>
           <w:noProof/>
-          <w:lang w:val="en-US"/>
         </w:rPr>
         <w:t>Vivamus a tellus. Pellentesque habitant morbi tristique senectus et netus et malesuada fames ac turpis egestas. Proin pharetra nonummy pede. Mauris et orci.</w:t>
       </w:r>
@@ -890,13 +940,12 @@
     <w:p>
       <w:pPr>
         <w:rPr>
-          <w:lang w:val="en-US"/>
-        </w:rPr>
-      </w:pPr>
-      <w:r>
-        <w:rPr>
-          <w:noProof/>
-          <w:lang w:val="en-US"/>
+          <w:noProof/>
+        </w:rPr>
+      </w:pPr>
+      <w:r>
+        <w:rPr>
+          <w:noProof/>
         </w:rPr>
         <w:t>Aenean nec lorem. In porttitor. Donec laoreet nonummy augue. Suspendisse dui purus, scelerisque at, vulputate vitae, pretium mattis, nunc. Mauris eget neque at sem venenatis eleifend. Ut nonummy.</w:t>
       </w:r>
@@ -904,7 +953,7 @@
     <w:p>
       <w:pPr>
         <w:rPr>
-          <w:lang w:val="en-US"/>
+          <w:noProof/>
         </w:rPr>
       </w:pPr>
     </w:p>
@@ -912,283 +961,24 @@
       <w:pPr>
         <w:pStyle w:val="Heading1"/>
         <w:rPr>
-          <w:lang w:val="en-US"/>
-        </w:rPr>
-      </w:pPr>
-      <w:r>
-        <w:rPr>
-          <w:lang w:val="en-US"/>
-        </w:rPr>
-        <w:t>4 Discussion</w:t>
-      </w:r>
-    </w:p>
-    <w:p>
-      <w:pPr>
-        <w:rPr>
-          <w:lang w:val="en-US"/>
-        </w:rPr>
-      </w:pPr>
-    </w:p>
-    <w:p>
-      <w:pPr>
-        <w:rPr>
-          <w:noProof/>
-          <w:lang w:val="en-US"/>
-        </w:rPr>
-      </w:pPr>
-      <w:r>
-        <w:rPr>
-          <w:noProof/>
-          <w:lang w:val="en-US"/>
-        </w:rPr>
-        <w:t xml:space="preserve">Lorem ipsum dolor sit amet, consectetuer adipiscing elit. Maecenas porttitor congue massa. Fusce posuere, magna sed pulvinar ultricies, purus lectus malesuada libero, sit amet commodo magna eros quis urna. </w:t>
-      </w:r>
-      <w:r>
-        <w:rPr>
-          <w:noProof/>
-          <w:lang w:val="en-US"/>
-        </w:rPr>
-        <w:t xml:space="preserve">Nunc viverra imperdiet enim. Fusce est. </w:t>
-      </w:r>
-      <w:r>
-        <w:rPr>
-          <w:noProof/>
-          <w:lang w:val="en-US"/>
-        </w:rPr>
-        <w:t>Vivamus a tellus. Pellentesque habitant morbi tristique senectus et netus et malesuada fames ac turpis egestas. Proin pharetra nonummy pede. Mauris et orci.</w:t>
-      </w:r>
-    </w:p>
-    <w:p>
-      <w:pPr>
-        <w:rPr>
-          <w:noProof/>
-          <w:lang w:val="en-US"/>
-        </w:rPr>
-      </w:pPr>
-      <w:r>
-        <w:rPr>
-          <w:noProof/>
-          <w:lang w:val="en-US"/>
-        </w:rPr>
-        <w:t>Aenean nec lorem. In porttitor. Donec laoreet nonummy augue. Suspendisse dui purus, scelerisque at, vulputate vitae, pretium mattis, nunc. Mauris eget neque at sem venenatis eleifend. Ut nonummy.</w:t>
-      </w:r>
-    </w:p>
-    <w:p>
-      <w:pPr>
-        <w:rPr>
-          <w:noProof/>
-          <w:lang w:val="en-US"/>
-        </w:rPr>
-      </w:pPr>
-    </w:p>
-    <w:p>
-      <w:pPr>
-        <w:rPr>
-          <w:noProof/>
-          <w:lang w:val="en-US"/>
-        </w:rPr>
-      </w:pPr>
-      <w:r>
-        <w:rPr>
-          <w:noProof/>
-          <w:lang w:val="en-US"/>
-        </w:rPr>
-        <w:t xml:space="preserve">Lorem ipsum dolor sit amet, consectetuer adipiscing elit. Maecenas porttitor congue massa. Fusce posuere, magna sed pulvinar ultricies, purus lectus malesuada libero, sit amet commodo magna eros quis urna. </w:t>
-      </w:r>
-      <w:r>
-        <w:rPr>
-          <w:noProof/>
-          <w:lang w:val="en-US"/>
-        </w:rPr>
-        <w:t xml:space="preserve">Nunc viverra imperdiet enim. Fusce est. </w:t>
-      </w:r>
-      <w:r>
-        <w:rPr>
-          <w:noProof/>
-          <w:lang w:val="en-US"/>
-        </w:rPr>
-        <w:t>Vivamus a tellus. Pellentesque habitant morbi tristique senectus et netus et malesuada fames ac turpis egestas. Proin pharetra nonummy pede. Mauris et orci.</w:t>
-      </w:r>
-    </w:p>
-    <w:p>
-      <w:pPr>
-        <w:rPr>
-          <w:lang w:val="en-US"/>
-        </w:rPr>
-      </w:pPr>
-      <w:r>
-        <w:rPr>
-          <w:noProof/>
-          <w:lang w:val="en-US"/>
-        </w:rPr>
-        <w:t>Aenean nec lorem. In porttitor. Donec laoreet nonummy augue. Suspendisse dui purus, scelerisque at, vulputate vitae, pretium mattis, nunc. Mauris eget neque at sem venenatis eleifend. Ut nonummy.</w:t>
-      </w:r>
-    </w:p>
-    <w:p>
-      <w:pPr>
-        <w:rPr>
-          <w:noProof/>
-          <w:lang w:val="en-US"/>
-        </w:rPr>
-      </w:pPr>
-    </w:p>
-    <w:p>
-      <w:pPr>
-        <w:rPr>
-          <w:noProof/>
-          <w:lang w:val="en-US"/>
-        </w:rPr>
-      </w:pPr>
-      <w:r>
-        <w:rPr>
-          <w:noProof/>
-          <w:lang w:val="en-US"/>
-        </w:rPr>
-        <w:t xml:space="preserve">Lorem ipsum dolor sit amet, consectetuer adipiscing elit. Maecenas porttitor congue massa. Fusce posuere, magna sed pulvinar ultricies, purus lectus malesuada libero, sit amet commodo magna eros quis urna. </w:t>
-      </w:r>
-      <w:r>
-        <w:rPr>
-          <w:noProof/>
-          <w:lang w:val="en-US"/>
-        </w:rPr>
-        <w:t xml:space="preserve">Nunc viverra imperdiet enim. Fusce est. </w:t>
-      </w:r>
-      <w:r>
-        <w:rPr>
-          <w:noProof/>
-          <w:lang w:val="en-US"/>
-        </w:rPr>
-        <w:t>Vivamus a tellus. Pellentesque habitant morbi tristique senectus et netus et malesuada fames ac turpis egestas. Proin pharetra nonummy pede. Mauris et orci.</w:t>
-      </w:r>
-    </w:p>
-    <w:p>
-      <w:pPr>
-        <w:rPr>
-          <w:lang w:val="en-US"/>
-        </w:rPr>
-      </w:pPr>
-      <w:r>
-        <w:rPr>
-          <w:noProof/>
-          <w:lang w:val="en-US"/>
-        </w:rPr>
-        <w:t>Aenean nec lorem. In porttitor. Donec laoreet nonummy augue. Suspendisse dui purus, scelerisque at, vulputate vitae, pretium mattis, nunc. Mauris eget neque at sem venenatis eleifend. Ut nonummy.</w:t>
-      </w:r>
-    </w:p>
-    <w:p>
-      <w:pPr>
-        <w:rPr>
-          <w:noProof/>
-          <w:lang w:val="en-US"/>
-        </w:rPr>
-      </w:pPr>
-    </w:p>
-    <w:p>
-      <w:pPr>
-        <w:pStyle w:val="Heading1"/>
-        <w:rPr>
-          <w:noProof/>
-          <w:lang w:val="en-US"/>
-        </w:rPr>
-      </w:pPr>
-      <w:r>
-        <w:rPr>
-          <w:noProof/>
-          <w:lang w:val="en-US"/>
-        </w:rPr>
-        <w:t>5 Conclusion</w:t>
-      </w:r>
-    </w:p>
-    <w:p>
-      <w:pPr>
-        <w:rPr>
-          <w:noProof/>
-          <w:lang w:val="en-US"/>
-        </w:rPr>
-      </w:pPr>
-    </w:p>
-    <w:p>
-      <w:pPr>
-        <w:rPr>
-          <w:noProof/>
-          <w:lang w:val="en-US"/>
-        </w:rPr>
-      </w:pPr>
-      <w:r>
-        <w:rPr>
-          <w:noProof/>
-          <w:lang w:val="en-US"/>
-        </w:rPr>
-        <w:t xml:space="preserve">Lorem ipsum dolor sit amet, consectetuer adipiscing elit. Maecenas porttitor congue massa. Fusce posuere, magna sed pulvinar ultricies, purus lectus malesuada libero, sit amet commodo magna eros quis urna. </w:t>
-      </w:r>
-      <w:r>
-        <w:rPr>
-          <w:noProof/>
-          <w:lang w:val="en-US"/>
-        </w:rPr>
-        <w:t xml:space="preserve">Nunc viverra imperdiet enim. Fusce est. </w:t>
-      </w:r>
-      <w:r>
-        <w:rPr>
-          <w:noProof/>
-          <w:lang w:val="en-US"/>
-        </w:rPr>
-        <w:t>Vivamus a tellus. Pellentesque habitant morbi tristique senectus et netus et malesuada fames ac turpis egestas. Proin pharetra nonummy pede. Mauris et orci.</w:t>
-      </w:r>
-    </w:p>
-    <w:p>
-      <w:pPr>
-        <w:rPr>
-          <w:noProof/>
-          <w:lang w:val="en-US"/>
-        </w:rPr>
-      </w:pPr>
-      <w:r>
-        <w:rPr>
-          <w:noProof/>
-          <w:lang w:val="en-US"/>
-        </w:rPr>
-        <w:t>Aenean nec lorem. In porttitor. Donec laoreet nonummy augue. Suspendisse dui purus, scelerisque at, vulputate vitae, pretium mattis, nunc. Mauris eget neque at sem venenatis eleifend. Ut nonummy.</w:t>
-      </w:r>
-    </w:p>
-    <w:p>
-      <w:pPr>
-        <w:rPr>
-          <w:noProof/>
-          <w:lang w:val="en-US"/>
-        </w:rPr>
-      </w:pPr>
-    </w:p>
-    <w:p>
-      <w:pPr>
-        <w:pStyle w:val="Heading1"/>
-        <w:rPr>
-          <w:noProof/>
-          <w:lang w:val="en-US"/>
-        </w:rPr>
-      </w:pPr>
-      <w:r>
-        <w:rPr>
-          <w:noProof/>
-          <w:lang w:val="en-US"/>
+          <w:noProof/>
+        </w:rPr>
+      </w:pPr>
+      <w:r>
+        <w:rPr>
+          <w:noProof/>
         </w:rPr>
         <w:t>References</w:t>
       </w:r>
     </w:p>
-    <w:p>
-      <w:pPr>
-        <w:rPr>
-          <w:lang w:val="en-US"/>
-        </w:rPr>
-      </w:pPr>
-    </w:p>
+    <w:p/>
     <w:p>
       <w:pPr>
         <w:rPr>
           <w:rFonts w:cs="Times New Roman"/>
           <w:sz w:val="18"/>
           <w:szCs w:val="18"/>
-          <w:lang w:val="en-US" w:eastAsia="en-US"/>
+          <w:lang w:eastAsia="en-US"/>
         </w:rPr>
       </w:pPr>
       <w:r>
@@ -1196,7 +986,7 @@
           <w:rFonts w:cs="Times New Roman"/>
           <w:sz w:val="18"/>
           <w:szCs w:val="18"/>
-          <w:lang w:val="en-US" w:eastAsia="en-US"/>
+          <w:lang w:eastAsia="en-US"/>
         </w:rPr>
         <w:t xml:space="preserve">[1] J. </w:t>
       </w:r>
@@ -1206,7 +996,7 @@
           <w:rFonts w:cs="Times New Roman"/>
           <w:sz w:val="18"/>
           <w:szCs w:val="18"/>
-          <w:lang w:val="en-US" w:eastAsia="en-US"/>
+          <w:lang w:eastAsia="en-US"/>
         </w:rPr>
         <w:t>Deen</w:t>
       </w:r>
@@ -1216,7 +1006,7 @@
           <w:rFonts w:cs="Times New Roman"/>
           <w:sz w:val="18"/>
           <w:szCs w:val="18"/>
-          <w:lang w:val="en-US" w:eastAsia="en-US"/>
+          <w:lang w:eastAsia="en-US"/>
         </w:rPr>
         <w:t>, “Another Very Scientific Paper,” Journal of Science, vol. 12, no. 1, pp. 81–221, 2019.</w:t>
       </w:r>
@@ -1227,7 +1017,7 @@
           <w:rFonts w:cs="Times New Roman"/>
           <w:sz w:val="18"/>
           <w:szCs w:val="18"/>
-          <w:lang w:val="en-US" w:eastAsia="en-US"/>
+          <w:lang w:eastAsia="en-US"/>
         </w:rPr>
       </w:pPr>
       <w:r>
@@ -1235,7 +1025,7 @@
           <w:rFonts w:cs="Times New Roman"/>
           <w:sz w:val="18"/>
           <w:szCs w:val="18"/>
-          <w:lang w:val="en-US" w:eastAsia="en-US"/>
+          <w:lang w:eastAsia="en-US"/>
         </w:rPr>
         <w:t>[2] J. Doe, “A Very Scientific Paper,” Scientific Journal, vol. 42, no. 2, pp. 891–921, 2020.</w:t>
       </w:r>
@@ -1249,30 +1039,15 @@
           <w:rFonts w:cs="Times New Roman"/>
           <w:sz w:val="18"/>
           <w:szCs w:val="18"/>
-          <w:lang w:val="en-US" w:eastAsia="en-US"/>
-        </w:rPr>
-      </w:pPr>
-    </w:p>
-    <w:p>
-      <w:pPr>
-        <w:rPr>
-          <w:lang w:val="en-US"/>
-        </w:rPr>
-      </w:pPr>
-    </w:p>
-    <w:p>
-      <w:pPr>
-        <w:rPr>
-          <w:lang w:val="en-US"/>
-        </w:rPr>
-      </w:pPr>
-    </w:p>
+          <w:lang w:eastAsia="en-US"/>
+        </w:rPr>
+      </w:pPr>
+    </w:p>
+    <w:p/>
+    <w:p/>
     <w:p>
       <w:pPr>
         <w:jc w:val="left"/>
-        <w:rPr>
-          <w:lang w:val="en-US"/>
-        </w:rPr>
       </w:pPr>
     </w:p>
     <w:sectPr>
@@ -1349,7 +1124,6 @@
         <w:color w:val="000000" w:themeColor="text1"/>
         <w:sz w:val="16"/>
         <w:szCs w:val="16"/>
-        <w:lang w:val="en-US"/>
       </w:rPr>
     </w:pPr>
     <w:r>
@@ -1359,7 +1133,6 @@
         <w:color w:val="000000" w:themeColor="text1"/>
         <w:sz w:val="16"/>
         <w:szCs w:val="16"/>
-        <w:lang w:val="en-US"/>
       </w:rPr>
       <w:t>16th International Meeting on Fully 3D Image Reconstruction in Radiology and Nuclear Medicine</w:t>
     </w:r>
@@ -1370,7 +1143,6 @@
         <w:color w:val="000000" w:themeColor="text1"/>
         <w:sz w:val="14"/>
         <w:szCs w:val="14"/>
-        <w:lang w:val="en-US"/>
       </w:rPr>
       <w:t xml:space="preserve">  </w:t>
     </w:r>
@@ -1381,7 +1153,6 @@
         <w:color w:val="000000" w:themeColor="text1"/>
         <w:sz w:val="14"/>
         <w:szCs w:val="14"/>
-        <w:lang w:val="en-US"/>
       </w:rPr>
       <w:tab/>
       <w:t xml:space="preserve">                  </w:t>
@@ -1393,7 +1164,6 @@
         <w:color w:val="000000" w:themeColor="text1"/>
         <w:sz w:val="16"/>
         <w:szCs w:val="16"/>
-        <w:lang w:val="en-US"/>
       </w:rPr>
       <w:t>19 - 23 July 2021, Leuven, Belgium</w:t>
     </w:r>
@@ -1405,7 +1175,6 @@
       <w:rPr>
         <w:sz w:val="14"/>
         <w:szCs w:val="14"/>
-        <w:lang w:val="en-US"/>
       </w:rPr>
     </w:pPr>
     <w:r>
@@ -1490,7 +1259,6 @@
         <w:color w:val="000000" w:themeColor="text1"/>
         <w:sz w:val="14"/>
         <w:szCs w:val="14"/>
-        <w:lang w:val="en-US"/>
       </w:rPr>
       <w:tab/>
     </w:r>
@@ -2137,7 +1905,7 @@
     <w:rPr>
       <w:rFonts w:ascii="Times New Roman" w:eastAsia="Calibri" w:hAnsi="Times New Roman" w:cs="Calibri"/>
       <w:color w:val="000000"/>
-      <w:lang w:val="nl-BE" w:eastAsia="nl-BE"/>
+      <w:lang w:eastAsia="nl-BE"/>
     </w:rPr>
   </w:style>
   <w:style w:type="paragraph" w:styleId="Heading1">
@@ -2378,6 +2146,32 @@
       <w:color w:val="000000" w:themeColor="text1"/>
       <w:szCs w:val="24"/>
       <w:lang w:val="nl-BE" w:eastAsia="nl-BE"/>
+    </w:rPr>
+  </w:style>
+  <w:style w:type="paragraph" w:customStyle="1" w:styleId="Abstract">
+    <w:name w:val="Abstract"/>
+    <w:basedOn w:val="Normal"/>
+    <w:link w:val="AbstractChar"/>
+    <w:qFormat/>
+    <w:rsid w:val="00466E0B"/>
+    <w:rPr>
+      <w:b/>
+      <w:sz w:val="18"/>
+      <w:szCs w:val="18"/>
+    </w:rPr>
+  </w:style>
+  <w:style w:type="character" w:customStyle="1" w:styleId="AbstractChar">
+    <w:name w:val="Abstract Char"/>
+    <w:basedOn w:val="DefaultParagraphFont"/>
+    <w:link w:val="Abstract"/>
+    <w:rsid w:val="00466E0B"/>
+    <w:rPr>
+      <w:rFonts w:ascii="Times New Roman" w:eastAsia="Calibri" w:hAnsi="Times New Roman" w:cs="Calibri"/>
+      <w:b/>
+      <w:color w:val="000000"/>
+      <w:sz w:val="18"/>
+      <w:szCs w:val="18"/>
+      <w:lang w:eastAsia="nl-BE"/>
     </w:rPr>
   </w:style>
 </w:styles>

</xml_diff>